<commit_message>
commited on 2025-03-10 17:37
</commit_message>
<xml_diff>
--- a/SQL_QUERIES_TO_PANDAS.docx
+++ b/SQL_QUERIES_TO_PANDAS.docx
@@ -244,13 +244,7 @@
         <w:rPr>
           <w:highlight w:val="green"/>
         </w:rPr>
-        <w:t xml:space="preserve">({'id': ..., </w:t>
-      </w:r>
-      <w:r>
-        <w:rPr>
-          <w:highlight w:val="green"/>
-        </w:rPr>
-        <w:t>'name': ..., '</w:t>
+        <w:t>({'id': ..., 'name': ..., '</w:t>
       </w:r>
       <w:proofErr w:type="spellStart"/>
       <w:r>
@@ -334,13 +328,7 @@
         <w:rPr>
           <w:highlight w:val="green"/>
         </w:rPr>
-        <w:t>()].groupby('managerId').size().reset_index(name='employee_c</w:t>
-      </w:r>
-      <w:r>
-        <w:rPr>
-          <w:highlight w:val="green"/>
-        </w:rPr>
-        <w:t>ount')</w:t>
+        <w:t>()].groupby('managerId').size().reset_index(name='employee_count')</w:t>
       </w:r>
     </w:p>
     <w:p>
@@ -387,13 +375,7 @@
         <w:rPr>
           <w:highlight w:val="green"/>
         </w:rPr>
-        <w:t>manage</w:t>
-      </w:r>
-      <w:r>
-        <w:rPr>
-          <w:highlight w:val="green"/>
-        </w:rPr>
-        <w:t>r_count</w:t>
+        <w:t>manager_count</w:t>
       </w:r>
       <w:proofErr w:type="spellEnd"/>
       <w:r>
@@ -485,13 +467,7 @@
         <w:rPr>
           <w:highlight w:val="green"/>
         </w:rPr>
-        <w:t>left</w:t>
-      </w:r>
-      <w:r>
-        <w:rPr>
-          <w:highlight w:val="green"/>
-        </w:rPr>
-        <w:t>_on</w:t>
+        <w:t>left_on</w:t>
       </w:r>
       <w:proofErr w:type="spellEnd"/>
       <w:r>
@@ -2320,13 +2296,7 @@
         <w:rPr>
           <w:highlight w:val="green"/>
         </w:rPr>
-        <w:t>('user_id').size().reset_index(name='confirmed_co</w:t>
-      </w:r>
-      <w:r>
-        <w:rPr>
-          <w:highlight w:val="green"/>
-        </w:rPr>
-        <w:t>unt')</w:t>
+        <w:t>('user_id').size().reset_index(name='confirmed_count')</w:t>
       </w:r>
     </w:p>
     <w:p>
@@ -2380,13 +2350,7 @@
         <w:rPr>
           <w:highlight w:val="green"/>
         </w:rPr>
-        <w:t>('user_id').size().</w:t>
-      </w:r>
-      <w:r>
-        <w:rPr>
-          <w:highlight w:val="green"/>
-        </w:rPr>
-        <w:t>reset_index(name='total_count')</w:t>
+        <w:t>('user_id').size().reset_index(name='total_count')</w:t>
       </w:r>
     </w:p>
     <w:p>
@@ -2477,13 +2441,7 @@
         <w:rPr>
           <w:highlight w:val="green"/>
         </w:rPr>
-        <w:t>total_coun</w:t>
-      </w:r>
-      <w:r>
-        <w:rPr>
-          <w:highlight w:val="green"/>
-        </w:rPr>
-        <w:t>t</w:t>
+        <w:t>total_count</w:t>
       </w:r>
       <w:proofErr w:type="spellEnd"/>
       <w:r>
@@ -2607,13 +2565,7 @@
         <w:rPr>
           <w:highlight w:val="green"/>
         </w:rPr>
-        <w:t>user_c</w:t>
-      </w:r>
-      <w:r>
-        <w:rPr>
-          <w:highlight w:val="green"/>
-        </w:rPr>
-        <w:t>ounts</w:t>
+        <w:t>user_counts</w:t>
       </w:r>
       <w:proofErr w:type="spellEnd"/>
       <w:r>
@@ -2783,13 +2735,7 @@
         <w:rPr>
           <w:highlight w:val="green"/>
         </w:rPr>
-        <w:t>confirmation_rat</w:t>
-      </w:r>
-      <w:r>
-        <w:rPr>
-          <w:highlight w:val="green"/>
-        </w:rPr>
-        <w:t>e</w:t>
+        <w:t>confirmation_rate</w:t>
       </w:r>
       <w:proofErr w:type="spellEnd"/>
       <w:r>
@@ -4617,11 +4563,1651 @@
         <w:t xml:space="preserve">    return result</w:t>
       </w:r>
     </w:p>
+    <w:p>
+      <w:r>
+        <w:t>3-&gt;</w:t>
+      </w:r>
+    </w:p>
+    <w:p>
+      <w:pPr>
+        <w:shd w:val="clear" w:color="auto" w:fill="FFFFFF"/>
+        <w:spacing w:after="0" w:line="270" w:lineRule="atLeast"/>
+        <w:rPr>
+          <w:rFonts w:ascii="Consolas" w:eastAsia="Times New Roman" w:hAnsi="Consolas" w:cs="Times New Roman"/>
+          <w:color w:val="000000"/>
+          <w:sz w:val="20"/>
+          <w:szCs w:val="20"/>
+          <w:highlight w:val="yellow"/>
+          <w:lang w:eastAsia="en-IN"/>
+        </w:rPr>
+      </w:pPr>
+      <w:r>
+        <w:rPr>
+          <w:rFonts w:ascii="Consolas" w:eastAsia="Times New Roman" w:hAnsi="Consolas" w:cs="Times New Roman"/>
+          <w:color w:val="0000FF"/>
+          <w:sz w:val="20"/>
+          <w:szCs w:val="20"/>
+          <w:highlight w:val="yellow"/>
+          <w:lang w:eastAsia="en-IN"/>
+        </w:rPr>
+        <w:t>select</w:t>
+      </w:r>
+      <w:r>
+        <w:rPr>
+          <w:rFonts w:ascii="Consolas" w:eastAsia="Times New Roman" w:hAnsi="Consolas" w:cs="Times New Roman"/>
+          <w:color w:val="000000"/>
+          <w:sz w:val="20"/>
+          <w:szCs w:val="20"/>
+          <w:highlight w:val="yellow"/>
+          <w:lang w:eastAsia="en-IN"/>
+        </w:rPr>
+        <w:t xml:space="preserve"> </w:t>
+      </w:r>
+      <w:r>
+        <w:rPr>
+          <w:rFonts w:ascii="Consolas" w:eastAsia="Times New Roman" w:hAnsi="Consolas" w:cs="Times New Roman"/>
+          <w:color w:val="795E26"/>
+          <w:sz w:val="20"/>
+          <w:szCs w:val="20"/>
+          <w:highlight w:val="yellow"/>
+          <w:lang w:eastAsia="en-IN"/>
+        </w:rPr>
+        <w:t>substring</w:t>
+      </w:r>
+      <w:r>
+        <w:rPr>
+          <w:rFonts w:ascii="Consolas" w:eastAsia="Times New Roman" w:hAnsi="Consolas" w:cs="Times New Roman"/>
+          <w:color w:val="000000"/>
+          <w:sz w:val="20"/>
+          <w:szCs w:val="20"/>
+          <w:highlight w:val="yellow"/>
+          <w:lang w:eastAsia="en-IN"/>
+        </w:rPr>
+        <w:t>(trans_date,</w:t>
+      </w:r>
+      <w:r>
+        <w:rPr>
+          <w:rFonts w:ascii="Consolas" w:eastAsia="Times New Roman" w:hAnsi="Consolas" w:cs="Times New Roman"/>
+          <w:color w:val="098658"/>
+          <w:sz w:val="20"/>
+          <w:szCs w:val="20"/>
+          <w:highlight w:val="yellow"/>
+          <w:lang w:eastAsia="en-IN"/>
+        </w:rPr>
+        <w:t>1</w:t>
+      </w:r>
+      <w:r>
+        <w:rPr>
+          <w:rFonts w:ascii="Consolas" w:eastAsia="Times New Roman" w:hAnsi="Consolas" w:cs="Times New Roman"/>
+          <w:color w:val="000000"/>
+          <w:sz w:val="20"/>
+          <w:szCs w:val="20"/>
+          <w:highlight w:val="yellow"/>
+          <w:lang w:eastAsia="en-IN"/>
+        </w:rPr>
+        <w:t>,</w:t>
+      </w:r>
+      <w:r>
+        <w:rPr>
+          <w:rFonts w:ascii="Consolas" w:eastAsia="Times New Roman" w:hAnsi="Consolas" w:cs="Times New Roman"/>
+          <w:color w:val="098658"/>
+          <w:sz w:val="20"/>
+          <w:szCs w:val="20"/>
+          <w:highlight w:val="yellow"/>
+          <w:lang w:eastAsia="en-IN"/>
+        </w:rPr>
+        <w:t>7</w:t>
+      </w:r>
+      <w:r>
+        <w:rPr>
+          <w:rFonts w:ascii="Consolas" w:eastAsia="Times New Roman" w:hAnsi="Consolas" w:cs="Times New Roman"/>
+          <w:color w:val="000000"/>
+          <w:sz w:val="20"/>
+          <w:szCs w:val="20"/>
+          <w:highlight w:val="yellow"/>
+          <w:lang w:eastAsia="en-IN"/>
+        </w:rPr>
+        <w:t xml:space="preserve">) </w:t>
+      </w:r>
+      <w:r>
+        <w:rPr>
+          <w:rFonts w:ascii="Consolas" w:eastAsia="Times New Roman" w:hAnsi="Consolas" w:cs="Times New Roman"/>
+          <w:color w:val="0000FF"/>
+          <w:sz w:val="20"/>
+          <w:szCs w:val="20"/>
+          <w:highlight w:val="yellow"/>
+          <w:lang w:eastAsia="en-IN"/>
+        </w:rPr>
+        <w:t>as</w:t>
+      </w:r>
+      <w:r>
+        <w:rPr>
+          <w:rFonts w:ascii="Consolas" w:eastAsia="Times New Roman" w:hAnsi="Consolas" w:cs="Times New Roman"/>
+          <w:color w:val="000000"/>
+          <w:sz w:val="20"/>
+          <w:szCs w:val="20"/>
+          <w:highlight w:val="yellow"/>
+          <w:lang w:eastAsia="en-IN"/>
+        </w:rPr>
+        <w:t xml:space="preserve"> </w:t>
+      </w:r>
+      <w:r>
+        <w:rPr>
+          <w:rFonts w:ascii="Consolas" w:eastAsia="Times New Roman" w:hAnsi="Consolas" w:cs="Times New Roman"/>
+          <w:color w:val="795E26"/>
+          <w:sz w:val="20"/>
+          <w:szCs w:val="20"/>
+          <w:highlight w:val="yellow"/>
+          <w:lang w:eastAsia="en-IN"/>
+        </w:rPr>
+        <w:t>month</w:t>
+      </w:r>
+      <w:r>
+        <w:rPr>
+          <w:rFonts w:ascii="Consolas" w:eastAsia="Times New Roman" w:hAnsi="Consolas" w:cs="Times New Roman"/>
+          <w:color w:val="000000"/>
+          <w:sz w:val="20"/>
+          <w:szCs w:val="20"/>
+          <w:highlight w:val="yellow"/>
+          <w:lang w:eastAsia="en-IN"/>
+        </w:rPr>
+        <w:t>,</w:t>
+      </w:r>
+    </w:p>
+    <w:p>
+      <w:pPr>
+        <w:shd w:val="clear" w:color="auto" w:fill="FFFFFF"/>
+        <w:spacing w:after="0" w:line="270" w:lineRule="atLeast"/>
+        <w:rPr>
+          <w:rFonts w:ascii="Consolas" w:eastAsia="Times New Roman" w:hAnsi="Consolas" w:cs="Times New Roman"/>
+          <w:color w:val="000000"/>
+          <w:sz w:val="20"/>
+          <w:szCs w:val="20"/>
+          <w:highlight w:val="yellow"/>
+          <w:lang w:eastAsia="en-IN"/>
+        </w:rPr>
+      </w:pPr>
+      <w:proofErr w:type="spellStart"/>
+      <w:r>
+        <w:rPr>
+          <w:rFonts w:ascii="Consolas" w:eastAsia="Times New Roman" w:hAnsi="Consolas" w:cs="Times New Roman"/>
+          <w:color w:val="000000"/>
+          <w:sz w:val="20"/>
+          <w:szCs w:val="20"/>
+          <w:highlight w:val="yellow"/>
+          <w:lang w:eastAsia="en-IN"/>
+        </w:rPr>
+        <w:t>country,</w:t>
+      </w:r>
+      <w:proofErr w:type="spellEnd"/>
+    </w:p>
+    <w:p>
+      <w:pPr>
+        <w:shd w:val="clear" w:color="auto" w:fill="FFFFFF"/>
+        <w:spacing w:after="0" w:line="270" w:lineRule="atLeast"/>
+        <w:rPr>
+          <w:rFonts w:ascii="Consolas" w:eastAsia="Times New Roman" w:hAnsi="Consolas" w:cs="Times New Roman"/>
+          <w:color w:val="000000"/>
+          <w:sz w:val="20"/>
+          <w:szCs w:val="20"/>
+          <w:highlight w:val="yellow"/>
+          <w:lang w:eastAsia="en-IN"/>
+        </w:rPr>
+      </w:pPr>
+      <w:proofErr w:type="gramStart"/>
+      <w:r>
+        <w:rPr>
+          <w:rFonts w:ascii="Consolas" w:eastAsia="Times New Roman" w:hAnsi="Consolas" w:cs="Times New Roman"/>
+          <w:color w:val="795E26"/>
+          <w:sz w:val="20"/>
+          <w:szCs w:val="20"/>
+          <w:highlight w:val="yellow"/>
+          <w:lang w:eastAsia="en-IN"/>
+        </w:rPr>
+        <w:t>count</w:t>
+      </w:r>
+      <w:r>
+        <w:rPr>
+          <w:rFonts w:ascii="Consolas" w:eastAsia="Times New Roman" w:hAnsi="Consolas" w:cs="Times New Roman"/>
+          <w:color w:val="000000"/>
+          <w:sz w:val="20"/>
+          <w:szCs w:val="20"/>
+          <w:highlight w:val="yellow"/>
+          <w:lang w:eastAsia="en-IN"/>
+        </w:rPr>
+        <w:t>(</w:t>
+      </w:r>
+      <w:proofErr w:type="gramEnd"/>
+      <w:r>
+        <w:rPr>
+          <w:rFonts w:ascii="Consolas" w:eastAsia="Times New Roman" w:hAnsi="Consolas" w:cs="Times New Roman"/>
+          <w:color w:val="0000FF"/>
+          <w:sz w:val="20"/>
+          <w:szCs w:val="20"/>
+          <w:highlight w:val="yellow"/>
+          <w:lang w:eastAsia="en-IN"/>
+        </w:rPr>
+        <w:t>*</w:t>
+      </w:r>
+      <w:r>
+        <w:rPr>
+          <w:rFonts w:ascii="Consolas" w:eastAsia="Times New Roman" w:hAnsi="Consolas" w:cs="Times New Roman"/>
+          <w:color w:val="000000"/>
+          <w:sz w:val="20"/>
+          <w:szCs w:val="20"/>
+          <w:highlight w:val="yellow"/>
+          <w:lang w:eastAsia="en-IN"/>
+        </w:rPr>
+        <w:t xml:space="preserve">) </w:t>
+      </w:r>
+      <w:r>
+        <w:rPr>
+          <w:rFonts w:ascii="Consolas" w:eastAsia="Times New Roman" w:hAnsi="Consolas" w:cs="Times New Roman"/>
+          <w:color w:val="0000FF"/>
+          <w:sz w:val="20"/>
+          <w:szCs w:val="20"/>
+          <w:highlight w:val="yellow"/>
+          <w:lang w:eastAsia="en-IN"/>
+        </w:rPr>
+        <w:t>as</w:t>
+      </w:r>
+      <w:r>
+        <w:rPr>
+          <w:rFonts w:ascii="Consolas" w:eastAsia="Times New Roman" w:hAnsi="Consolas" w:cs="Times New Roman"/>
+          <w:color w:val="000000"/>
+          <w:sz w:val="20"/>
+          <w:szCs w:val="20"/>
+          <w:highlight w:val="yellow"/>
+          <w:lang w:eastAsia="en-IN"/>
+        </w:rPr>
+        <w:t xml:space="preserve"> </w:t>
+      </w:r>
+      <w:proofErr w:type="spellStart"/>
+      <w:r>
+        <w:rPr>
+          <w:rFonts w:ascii="Consolas" w:eastAsia="Times New Roman" w:hAnsi="Consolas" w:cs="Times New Roman"/>
+          <w:color w:val="000000"/>
+          <w:sz w:val="20"/>
+          <w:szCs w:val="20"/>
+          <w:highlight w:val="yellow"/>
+          <w:lang w:eastAsia="en-IN"/>
+        </w:rPr>
+        <w:t>trans_count</w:t>
+      </w:r>
+      <w:proofErr w:type="spellEnd"/>
+      <w:r>
+        <w:rPr>
+          <w:rFonts w:ascii="Consolas" w:eastAsia="Times New Roman" w:hAnsi="Consolas" w:cs="Times New Roman"/>
+          <w:color w:val="000000"/>
+          <w:sz w:val="20"/>
+          <w:szCs w:val="20"/>
+          <w:highlight w:val="yellow"/>
+          <w:lang w:eastAsia="en-IN"/>
+        </w:rPr>
+        <w:t>,</w:t>
+      </w:r>
+    </w:p>
+    <w:p>
+      <w:pPr>
+        <w:shd w:val="clear" w:color="auto" w:fill="FFFFFF"/>
+        <w:spacing w:after="0" w:line="270" w:lineRule="atLeast"/>
+        <w:rPr>
+          <w:rFonts w:ascii="Consolas" w:eastAsia="Times New Roman" w:hAnsi="Consolas" w:cs="Times New Roman"/>
+          <w:color w:val="000000"/>
+          <w:sz w:val="20"/>
+          <w:szCs w:val="20"/>
+          <w:highlight w:val="yellow"/>
+          <w:lang w:eastAsia="en-IN"/>
+        </w:rPr>
+      </w:pPr>
+      <w:proofErr w:type="gramStart"/>
+      <w:r>
+        <w:rPr>
+          <w:rFonts w:ascii="Consolas" w:eastAsia="Times New Roman" w:hAnsi="Consolas" w:cs="Times New Roman"/>
+          <w:color w:val="795E26"/>
+          <w:sz w:val="20"/>
+          <w:szCs w:val="20"/>
+          <w:highlight w:val="yellow"/>
+          <w:lang w:eastAsia="en-IN"/>
+        </w:rPr>
+        <w:t>sum</w:t>
+      </w:r>
+      <w:r>
+        <w:rPr>
+          <w:rFonts w:ascii="Consolas" w:eastAsia="Times New Roman" w:hAnsi="Consolas" w:cs="Times New Roman"/>
+          <w:color w:val="000000"/>
+          <w:sz w:val="20"/>
+          <w:szCs w:val="20"/>
+          <w:highlight w:val="yellow"/>
+          <w:lang w:eastAsia="en-IN"/>
+        </w:rPr>
+        <w:t>(</w:t>
+      </w:r>
+      <w:proofErr w:type="gramEnd"/>
+      <w:r>
+        <w:rPr>
+          <w:rFonts w:ascii="Consolas" w:eastAsia="Times New Roman" w:hAnsi="Consolas" w:cs="Times New Roman"/>
+          <w:color w:val="000000"/>
+          <w:sz w:val="20"/>
+          <w:szCs w:val="20"/>
+          <w:highlight w:val="yellow"/>
+          <w:lang w:eastAsia="en-IN"/>
+        </w:rPr>
+        <w:t xml:space="preserve">state </w:t>
+      </w:r>
+      <w:r>
+        <w:rPr>
+          <w:rFonts w:ascii="Consolas" w:eastAsia="Times New Roman" w:hAnsi="Consolas" w:cs="Times New Roman"/>
+          <w:color w:val="0000FF"/>
+          <w:sz w:val="20"/>
+          <w:szCs w:val="20"/>
+          <w:highlight w:val="yellow"/>
+          <w:lang w:eastAsia="en-IN"/>
+        </w:rPr>
+        <w:t>=</w:t>
+      </w:r>
+      <w:r>
+        <w:rPr>
+          <w:rFonts w:ascii="Consolas" w:eastAsia="Times New Roman" w:hAnsi="Consolas" w:cs="Times New Roman"/>
+          <w:color w:val="000000"/>
+          <w:sz w:val="20"/>
+          <w:szCs w:val="20"/>
+          <w:highlight w:val="yellow"/>
+          <w:lang w:eastAsia="en-IN"/>
+        </w:rPr>
+        <w:t xml:space="preserve"> </w:t>
+      </w:r>
+      <w:r>
+        <w:rPr>
+          <w:rFonts w:ascii="Consolas" w:eastAsia="Times New Roman" w:hAnsi="Consolas" w:cs="Times New Roman"/>
+          <w:color w:val="A31515"/>
+          <w:sz w:val="20"/>
+          <w:szCs w:val="20"/>
+          <w:highlight w:val="yellow"/>
+          <w:lang w:eastAsia="en-IN"/>
+        </w:rPr>
+        <w:t>'approved'</w:t>
+      </w:r>
+      <w:r>
+        <w:rPr>
+          <w:rFonts w:ascii="Consolas" w:eastAsia="Times New Roman" w:hAnsi="Consolas" w:cs="Times New Roman"/>
+          <w:color w:val="000000"/>
+          <w:sz w:val="20"/>
+          <w:szCs w:val="20"/>
+          <w:highlight w:val="yellow"/>
+          <w:lang w:eastAsia="en-IN"/>
+        </w:rPr>
+        <w:t xml:space="preserve">) </w:t>
+      </w:r>
+      <w:r>
+        <w:rPr>
+          <w:rFonts w:ascii="Consolas" w:eastAsia="Times New Roman" w:hAnsi="Consolas" w:cs="Times New Roman"/>
+          <w:color w:val="0000FF"/>
+          <w:sz w:val="20"/>
+          <w:szCs w:val="20"/>
+          <w:highlight w:val="yellow"/>
+          <w:lang w:eastAsia="en-IN"/>
+        </w:rPr>
+        <w:t>as</w:t>
+      </w:r>
+      <w:r>
+        <w:rPr>
+          <w:rFonts w:ascii="Consolas" w:eastAsia="Times New Roman" w:hAnsi="Consolas" w:cs="Times New Roman"/>
+          <w:color w:val="000000"/>
+          <w:sz w:val="20"/>
+          <w:szCs w:val="20"/>
+          <w:highlight w:val="yellow"/>
+          <w:lang w:eastAsia="en-IN"/>
+        </w:rPr>
+        <w:t xml:space="preserve"> </w:t>
+      </w:r>
+      <w:proofErr w:type="spellStart"/>
+      <w:r>
+        <w:rPr>
+          <w:rFonts w:ascii="Consolas" w:eastAsia="Times New Roman" w:hAnsi="Consolas" w:cs="Times New Roman"/>
+          <w:color w:val="000000"/>
+          <w:sz w:val="20"/>
+          <w:szCs w:val="20"/>
+          <w:highlight w:val="yellow"/>
+          <w:lang w:eastAsia="en-IN"/>
+        </w:rPr>
+        <w:t>approved_count</w:t>
+      </w:r>
+      <w:proofErr w:type="spellEnd"/>
+      <w:r>
+        <w:rPr>
+          <w:rFonts w:ascii="Consolas" w:eastAsia="Times New Roman" w:hAnsi="Consolas" w:cs="Times New Roman"/>
+          <w:color w:val="000000"/>
+          <w:sz w:val="20"/>
+          <w:szCs w:val="20"/>
+          <w:highlight w:val="yellow"/>
+          <w:lang w:eastAsia="en-IN"/>
+        </w:rPr>
+        <w:t>,</w:t>
+      </w:r>
+    </w:p>
+    <w:p>
+      <w:pPr>
+        <w:shd w:val="clear" w:color="auto" w:fill="FFFFFF"/>
+        <w:spacing w:after="0" w:line="270" w:lineRule="atLeast"/>
+        <w:rPr>
+          <w:rFonts w:ascii="Consolas" w:eastAsia="Times New Roman" w:hAnsi="Consolas" w:cs="Times New Roman"/>
+          <w:color w:val="000000"/>
+          <w:sz w:val="20"/>
+          <w:szCs w:val="20"/>
+          <w:highlight w:val="yellow"/>
+          <w:lang w:eastAsia="en-IN"/>
+        </w:rPr>
+      </w:pPr>
+      <w:r>
+        <w:rPr>
+          <w:rFonts w:ascii="Consolas" w:eastAsia="Times New Roman" w:hAnsi="Consolas" w:cs="Times New Roman"/>
+          <w:color w:val="795E26"/>
+          <w:sz w:val="20"/>
+          <w:szCs w:val="20"/>
+          <w:highlight w:val="yellow"/>
+          <w:lang w:eastAsia="en-IN"/>
+        </w:rPr>
+        <w:t>coalesce</w:t>
+      </w:r>
+      <w:r>
+        <w:rPr>
+          <w:rFonts w:ascii="Consolas" w:eastAsia="Times New Roman" w:hAnsi="Consolas" w:cs="Times New Roman"/>
+          <w:color w:val="000000"/>
+          <w:sz w:val="20"/>
+          <w:szCs w:val="20"/>
+          <w:highlight w:val="yellow"/>
+          <w:lang w:eastAsia="en-IN"/>
+        </w:rPr>
+        <w:t>(</w:t>
+      </w:r>
+      <w:r>
+        <w:rPr>
+          <w:rFonts w:ascii="Consolas" w:eastAsia="Times New Roman" w:hAnsi="Consolas" w:cs="Times New Roman"/>
+          <w:color w:val="795E26"/>
+          <w:sz w:val="20"/>
+          <w:szCs w:val="20"/>
+          <w:highlight w:val="yellow"/>
+          <w:lang w:eastAsia="en-IN"/>
+        </w:rPr>
+        <w:t>sum</w:t>
+      </w:r>
+      <w:r>
+        <w:rPr>
+          <w:rFonts w:ascii="Consolas" w:eastAsia="Times New Roman" w:hAnsi="Consolas" w:cs="Times New Roman"/>
+          <w:color w:val="000000"/>
+          <w:sz w:val="20"/>
+          <w:szCs w:val="20"/>
+          <w:highlight w:val="yellow"/>
+          <w:lang w:eastAsia="en-IN"/>
+        </w:rPr>
+        <w:t>(amount),</w:t>
+      </w:r>
+      <w:r>
+        <w:rPr>
+          <w:rFonts w:ascii="Consolas" w:eastAsia="Times New Roman" w:hAnsi="Consolas" w:cs="Times New Roman"/>
+          <w:color w:val="098658"/>
+          <w:sz w:val="20"/>
+          <w:szCs w:val="20"/>
+          <w:highlight w:val="yellow"/>
+          <w:lang w:eastAsia="en-IN"/>
+        </w:rPr>
+        <w:t>0</w:t>
+      </w:r>
+      <w:r>
+        <w:rPr>
+          <w:rFonts w:ascii="Consolas" w:eastAsia="Times New Roman" w:hAnsi="Consolas" w:cs="Times New Roman"/>
+          <w:color w:val="000000"/>
+          <w:sz w:val="20"/>
+          <w:szCs w:val="20"/>
+          <w:highlight w:val="yellow"/>
+          <w:lang w:eastAsia="en-IN"/>
+        </w:rPr>
+        <w:t xml:space="preserve">) </w:t>
+      </w:r>
+      <w:r>
+        <w:rPr>
+          <w:rFonts w:ascii="Consolas" w:eastAsia="Times New Roman" w:hAnsi="Consolas" w:cs="Times New Roman"/>
+          <w:color w:val="0000FF"/>
+          <w:sz w:val="20"/>
+          <w:szCs w:val="20"/>
+          <w:highlight w:val="yellow"/>
+          <w:lang w:eastAsia="en-IN"/>
+        </w:rPr>
+        <w:t>as</w:t>
+      </w:r>
+      <w:r>
+        <w:rPr>
+          <w:rFonts w:ascii="Consolas" w:eastAsia="Times New Roman" w:hAnsi="Consolas" w:cs="Times New Roman"/>
+          <w:color w:val="000000"/>
+          <w:sz w:val="20"/>
+          <w:szCs w:val="20"/>
+          <w:highlight w:val="yellow"/>
+          <w:lang w:eastAsia="en-IN"/>
+        </w:rPr>
+        <w:t xml:space="preserve"> </w:t>
+      </w:r>
+      <w:proofErr w:type="spellStart"/>
+      <w:r>
+        <w:rPr>
+          <w:rFonts w:ascii="Consolas" w:eastAsia="Times New Roman" w:hAnsi="Consolas" w:cs="Times New Roman"/>
+          <w:color w:val="000000"/>
+          <w:sz w:val="20"/>
+          <w:szCs w:val="20"/>
+          <w:highlight w:val="yellow"/>
+          <w:lang w:eastAsia="en-IN"/>
+        </w:rPr>
+        <w:t>trans_total_amount</w:t>
+      </w:r>
+      <w:proofErr w:type="spellEnd"/>
+      <w:r>
+        <w:rPr>
+          <w:rFonts w:ascii="Consolas" w:eastAsia="Times New Roman" w:hAnsi="Consolas" w:cs="Times New Roman"/>
+          <w:color w:val="000000"/>
+          <w:sz w:val="20"/>
+          <w:szCs w:val="20"/>
+          <w:highlight w:val="yellow"/>
+          <w:lang w:eastAsia="en-IN"/>
+        </w:rPr>
+        <w:t>,</w:t>
+      </w:r>
+    </w:p>
+    <w:p>
+      <w:pPr>
+        <w:shd w:val="clear" w:color="auto" w:fill="FFFFFF"/>
+        <w:spacing w:after="0" w:line="270" w:lineRule="atLeast"/>
+        <w:rPr>
+          <w:rFonts w:ascii="Consolas" w:eastAsia="Times New Roman" w:hAnsi="Consolas" w:cs="Times New Roman"/>
+          <w:color w:val="000000"/>
+          <w:sz w:val="20"/>
+          <w:szCs w:val="20"/>
+          <w:highlight w:val="yellow"/>
+          <w:lang w:eastAsia="en-IN"/>
+        </w:rPr>
+      </w:pPr>
+      <w:proofErr w:type="gramStart"/>
+      <w:r>
+        <w:rPr>
+          <w:rFonts w:ascii="Consolas" w:eastAsia="Times New Roman" w:hAnsi="Consolas" w:cs="Times New Roman"/>
+          <w:color w:val="795E26"/>
+          <w:sz w:val="20"/>
+          <w:szCs w:val="20"/>
+          <w:highlight w:val="yellow"/>
+          <w:lang w:eastAsia="en-IN"/>
+        </w:rPr>
+        <w:t>sum</w:t>
+      </w:r>
+      <w:r>
+        <w:rPr>
+          <w:rFonts w:ascii="Consolas" w:eastAsia="Times New Roman" w:hAnsi="Consolas" w:cs="Times New Roman"/>
+          <w:color w:val="000000"/>
+          <w:sz w:val="20"/>
+          <w:szCs w:val="20"/>
+          <w:highlight w:val="yellow"/>
+          <w:lang w:eastAsia="en-IN"/>
+        </w:rPr>
+        <w:t>(</w:t>
+      </w:r>
+      <w:proofErr w:type="gramEnd"/>
+      <w:r>
+        <w:rPr>
+          <w:rFonts w:ascii="Consolas" w:eastAsia="Times New Roman" w:hAnsi="Consolas" w:cs="Times New Roman"/>
+          <w:color w:val="795E26"/>
+          <w:sz w:val="20"/>
+          <w:szCs w:val="20"/>
+          <w:highlight w:val="yellow"/>
+          <w:lang w:eastAsia="en-IN"/>
+        </w:rPr>
+        <w:t>if</w:t>
+      </w:r>
+      <w:r>
+        <w:rPr>
+          <w:rFonts w:ascii="Consolas" w:eastAsia="Times New Roman" w:hAnsi="Consolas" w:cs="Times New Roman"/>
+          <w:color w:val="000000"/>
+          <w:sz w:val="20"/>
+          <w:szCs w:val="20"/>
+          <w:highlight w:val="yellow"/>
+          <w:lang w:eastAsia="en-IN"/>
+        </w:rPr>
+        <w:t xml:space="preserve">(state </w:t>
+      </w:r>
+      <w:r>
+        <w:rPr>
+          <w:rFonts w:ascii="Consolas" w:eastAsia="Times New Roman" w:hAnsi="Consolas" w:cs="Times New Roman"/>
+          <w:color w:val="0000FF"/>
+          <w:sz w:val="20"/>
+          <w:szCs w:val="20"/>
+          <w:highlight w:val="yellow"/>
+          <w:lang w:eastAsia="en-IN"/>
+        </w:rPr>
+        <w:t>=</w:t>
+      </w:r>
+      <w:r>
+        <w:rPr>
+          <w:rFonts w:ascii="Consolas" w:eastAsia="Times New Roman" w:hAnsi="Consolas" w:cs="Times New Roman"/>
+          <w:color w:val="000000"/>
+          <w:sz w:val="20"/>
+          <w:szCs w:val="20"/>
+          <w:highlight w:val="yellow"/>
+          <w:lang w:eastAsia="en-IN"/>
+        </w:rPr>
+        <w:t xml:space="preserve"> </w:t>
+      </w:r>
+      <w:r>
+        <w:rPr>
+          <w:rFonts w:ascii="Consolas" w:eastAsia="Times New Roman" w:hAnsi="Consolas" w:cs="Times New Roman"/>
+          <w:color w:val="A31515"/>
+          <w:sz w:val="20"/>
+          <w:szCs w:val="20"/>
+          <w:highlight w:val="yellow"/>
+          <w:lang w:eastAsia="en-IN"/>
+        </w:rPr>
+        <w:t>'approved'</w:t>
+      </w:r>
+      <w:r>
+        <w:rPr>
+          <w:rFonts w:ascii="Consolas" w:eastAsia="Times New Roman" w:hAnsi="Consolas" w:cs="Times New Roman"/>
+          <w:color w:val="000000"/>
+          <w:sz w:val="20"/>
+          <w:szCs w:val="20"/>
+          <w:highlight w:val="yellow"/>
+          <w:lang w:eastAsia="en-IN"/>
+        </w:rPr>
+        <w:t>,amount,</w:t>
+      </w:r>
+      <w:r>
+        <w:rPr>
+          <w:rFonts w:ascii="Consolas" w:eastAsia="Times New Roman" w:hAnsi="Consolas" w:cs="Times New Roman"/>
+          <w:color w:val="098658"/>
+          <w:sz w:val="20"/>
+          <w:szCs w:val="20"/>
+          <w:highlight w:val="yellow"/>
+          <w:lang w:eastAsia="en-IN"/>
+        </w:rPr>
+        <w:t>0</w:t>
+      </w:r>
+      <w:r>
+        <w:rPr>
+          <w:rFonts w:ascii="Consolas" w:eastAsia="Times New Roman" w:hAnsi="Consolas" w:cs="Times New Roman"/>
+          <w:color w:val="000000"/>
+          <w:sz w:val="20"/>
+          <w:szCs w:val="20"/>
+          <w:highlight w:val="yellow"/>
+          <w:lang w:eastAsia="en-IN"/>
+        </w:rPr>
+        <w:t xml:space="preserve">)) </w:t>
+      </w:r>
+      <w:r>
+        <w:rPr>
+          <w:rFonts w:ascii="Consolas" w:eastAsia="Times New Roman" w:hAnsi="Consolas" w:cs="Times New Roman"/>
+          <w:color w:val="0000FF"/>
+          <w:sz w:val="20"/>
+          <w:szCs w:val="20"/>
+          <w:highlight w:val="yellow"/>
+          <w:lang w:eastAsia="en-IN"/>
+        </w:rPr>
+        <w:t>as</w:t>
+      </w:r>
+      <w:r>
+        <w:rPr>
+          <w:rFonts w:ascii="Consolas" w:eastAsia="Times New Roman" w:hAnsi="Consolas" w:cs="Times New Roman"/>
+          <w:color w:val="000000"/>
+          <w:sz w:val="20"/>
+          <w:szCs w:val="20"/>
+          <w:highlight w:val="yellow"/>
+          <w:lang w:eastAsia="en-IN"/>
+        </w:rPr>
+        <w:t xml:space="preserve"> </w:t>
+      </w:r>
+      <w:proofErr w:type="spellStart"/>
+      <w:r>
+        <w:rPr>
+          <w:rFonts w:ascii="Consolas" w:eastAsia="Times New Roman" w:hAnsi="Consolas" w:cs="Times New Roman"/>
+          <w:color w:val="000000"/>
+          <w:sz w:val="20"/>
+          <w:szCs w:val="20"/>
+          <w:highlight w:val="yellow"/>
+          <w:lang w:eastAsia="en-IN"/>
+        </w:rPr>
+        <w:t>approved_total_amount</w:t>
+      </w:r>
+      <w:proofErr w:type="spellEnd"/>
+    </w:p>
+    <w:p>
+      <w:pPr>
+        <w:shd w:val="clear" w:color="auto" w:fill="FFFFFF"/>
+        <w:spacing w:after="0" w:line="270" w:lineRule="atLeast"/>
+        <w:rPr>
+          <w:rFonts w:ascii="Consolas" w:eastAsia="Times New Roman" w:hAnsi="Consolas" w:cs="Times New Roman"/>
+          <w:color w:val="000000"/>
+          <w:sz w:val="20"/>
+          <w:szCs w:val="20"/>
+          <w:highlight w:val="yellow"/>
+          <w:lang w:eastAsia="en-IN"/>
+        </w:rPr>
+      </w:pPr>
+      <w:r>
+        <w:rPr>
+          <w:rFonts w:ascii="Consolas" w:eastAsia="Times New Roman" w:hAnsi="Consolas" w:cs="Times New Roman"/>
+          <w:color w:val="0000FF"/>
+          <w:sz w:val="20"/>
+          <w:szCs w:val="20"/>
+          <w:highlight w:val="yellow"/>
+          <w:lang w:eastAsia="en-IN"/>
+        </w:rPr>
+        <w:t>from</w:t>
+      </w:r>
+      <w:r>
+        <w:rPr>
+          <w:rFonts w:ascii="Consolas" w:eastAsia="Times New Roman" w:hAnsi="Consolas" w:cs="Times New Roman"/>
+          <w:color w:val="000000"/>
+          <w:sz w:val="20"/>
+          <w:szCs w:val="20"/>
+          <w:highlight w:val="yellow"/>
+          <w:lang w:eastAsia="en-IN"/>
+        </w:rPr>
+        <w:t xml:space="preserve"> Transactions b</w:t>
+      </w:r>
+    </w:p>
+    <w:p>
+      <w:pPr>
+        <w:shd w:val="clear" w:color="auto" w:fill="FFFFFF"/>
+        <w:spacing w:after="0" w:line="270" w:lineRule="atLeast"/>
+        <w:rPr>
+          <w:rFonts w:ascii="Consolas" w:eastAsia="Times New Roman" w:hAnsi="Consolas" w:cs="Times New Roman"/>
+          <w:color w:val="000000"/>
+          <w:sz w:val="20"/>
+          <w:szCs w:val="20"/>
+          <w:lang w:eastAsia="en-IN"/>
+        </w:rPr>
+      </w:pPr>
+      <w:r>
+        <w:rPr>
+          <w:rFonts w:ascii="Consolas" w:eastAsia="Times New Roman" w:hAnsi="Consolas" w:cs="Times New Roman"/>
+          <w:color w:val="0000FF"/>
+          <w:sz w:val="20"/>
+          <w:szCs w:val="20"/>
+          <w:highlight w:val="yellow"/>
+          <w:lang w:eastAsia="en-IN"/>
+        </w:rPr>
+        <w:t>group</w:t>
+      </w:r>
+      <w:r>
+        <w:rPr>
+          <w:rFonts w:ascii="Consolas" w:eastAsia="Times New Roman" w:hAnsi="Consolas" w:cs="Times New Roman"/>
+          <w:color w:val="000000"/>
+          <w:sz w:val="20"/>
+          <w:szCs w:val="20"/>
+          <w:highlight w:val="yellow"/>
+          <w:lang w:eastAsia="en-IN"/>
+        </w:rPr>
+        <w:t xml:space="preserve"> </w:t>
+      </w:r>
+      <w:r>
+        <w:rPr>
+          <w:rFonts w:ascii="Consolas" w:eastAsia="Times New Roman" w:hAnsi="Consolas" w:cs="Times New Roman"/>
+          <w:color w:val="0000FF"/>
+          <w:sz w:val="20"/>
+          <w:szCs w:val="20"/>
+          <w:highlight w:val="yellow"/>
+          <w:lang w:eastAsia="en-IN"/>
+        </w:rPr>
+        <w:t>by</w:t>
+      </w:r>
+      <w:r>
+        <w:rPr>
+          <w:rFonts w:ascii="Consolas" w:eastAsia="Times New Roman" w:hAnsi="Consolas" w:cs="Times New Roman"/>
+          <w:color w:val="000000"/>
+          <w:sz w:val="20"/>
+          <w:szCs w:val="20"/>
+          <w:highlight w:val="yellow"/>
+          <w:lang w:eastAsia="en-IN"/>
+        </w:rPr>
+        <w:t xml:space="preserve"> </w:t>
+      </w:r>
+      <w:r>
+        <w:rPr>
+          <w:rFonts w:ascii="Consolas" w:eastAsia="Times New Roman" w:hAnsi="Consolas" w:cs="Times New Roman"/>
+          <w:color w:val="795E26"/>
+          <w:sz w:val="20"/>
+          <w:szCs w:val="20"/>
+          <w:highlight w:val="yellow"/>
+          <w:lang w:eastAsia="en-IN"/>
+        </w:rPr>
+        <w:t>substring</w:t>
+      </w:r>
+      <w:r>
+        <w:rPr>
+          <w:rFonts w:ascii="Consolas" w:eastAsia="Times New Roman" w:hAnsi="Consolas" w:cs="Times New Roman"/>
+          <w:color w:val="000000"/>
+          <w:sz w:val="20"/>
+          <w:szCs w:val="20"/>
+          <w:highlight w:val="yellow"/>
+          <w:lang w:eastAsia="en-IN"/>
+        </w:rPr>
+        <w:t>(trans_date,</w:t>
+      </w:r>
+      <w:r>
+        <w:rPr>
+          <w:rFonts w:ascii="Consolas" w:eastAsia="Times New Roman" w:hAnsi="Consolas" w:cs="Times New Roman"/>
+          <w:color w:val="098658"/>
+          <w:sz w:val="20"/>
+          <w:szCs w:val="20"/>
+          <w:highlight w:val="yellow"/>
+          <w:lang w:eastAsia="en-IN"/>
+        </w:rPr>
+        <w:t>1</w:t>
+      </w:r>
+      <w:r>
+        <w:rPr>
+          <w:rFonts w:ascii="Consolas" w:eastAsia="Times New Roman" w:hAnsi="Consolas" w:cs="Times New Roman"/>
+          <w:color w:val="000000"/>
+          <w:sz w:val="20"/>
+          <w:szCs w:val="20"/>
+          <w:highlight w:val="yellow"/>
+          <w:lang w:eastAsia="en-IN"/>
+        </w:rPr>
+        <w:t>,</w:t>
+      </w:r>
+      <w:r>
+        <w:rPr>
+          <w:rFonts w:ascii="Consolas" w:eastAsia="Times New Roman" w:hAnsi="Consolas" w:cs="Times New Roman"/>
+          <w:color w:val="098658"/>
+          <w:sz w:val="20"/>
+          <w:szCs w:val="20"/>
+          <w:highlight w:val="yellow"/>
+          <w:lang w:eastAsia="en-IN"/>
+        </w:rPr>
+        <w:t>7</w:t>
+      </w:r>
+      <w:r>
+        <w:rPr>
+          <w:rFonts w:ascii="Consolas" w:eastAsia="Times New Roman" w:hAnsi="Consolas" w:cs="Times New Roman"/>
+          <w:color w:val="000000"/>
+          <w:sz w:val="20"/>
+          <w:szCs w:val="20"/>
+          <w:highlight w:val="yellow"/>
+          <w:lang w:eastAsia="en-IN"/>
+        </w:rPr>
+        <w:t>), country</w:t>
+      </w:r>
+    </w:p>
     <w:p/>
     <w:p>
+      <w:pPr>
+        <w:pStyle w:val="ListParagraph"/>
+        <w:numPr>
+          <w:ilvl w:val="0"/>
+          <w:numId w:val="1"/>
+        </w:numPr>
+      </w:pPr>
+      <w:r>
+        <w:t xml:space="preserve"> </w:t>
+      </w:r>
+    </w:p>
+    <w:p>
+      <w:pPr>
+        <w:ind w:left="360"/>
+        <w:rPr>
+          <w:highlight w:val="green"/>
+        </w:rPr>
+      </w:pPr>
+      <w:r>
+        <w:rPr>
+          <w:highlight w:val="green"/>
+        </w:rPr>
+        <w:t xml:space="preserve">import pandas as </w:t>
+      </w:r>
+      <w:proofErr w:type="spellStart"/>
+      <w:r>
+        <w:rPr>
+          <w:highlight w:val="green"/>
+        </w:rPr>
+        <w:t>pd</w:t>
+      </w:r>
+      <w:proofErr w:type="spellEnd"/>
+    </w:p>
+    <w:p>
+      <w:pPr>
+        <w:ind w:left="360"/>
+        <w:rPr>
+          <w:highlight w:val="green"/>
+        </w:rPr>
+      </w:pPr>
       <w:bookmarkStart w:id="0" w:name="_GoBack"/>
       <w:bookmarkEnd w:id="0"/>
     </w:p>
+    <w:p>
+      <w:pPr>
+        <w:ind w:left="360"/>
+        <w:rPr>
+          <w:highlight w:val="green"/>
+        </w:rPr>
+      </w:pPr>
+      <w:r>
+        <w:rPr>
+          <w:highlight w:val="green"/>
+        </w:rPr>
+        <w:t xml:space="preserve"># Assuming you have a </w:t>
+      </w:r>
+      <w:proofErr w:type="spellStart"/>
+      <w:r>
+        <w:rPr>
+          <w:highlight w:val="green"/>
+        </w:rPr>
+        <w:t>DataFrame</w:t>
+      </w:r>
+      <w:proofErr w:type="spellEnd"/>
+      <w:r>
+        <w:rPr>
+          <w:highlight w:val="green"/>
+        </w:rPr>
+        <w:t xml:space="preserve"> called '</w:t>
+      </w:r>
+      <w:proofErr w:type="spellStart"/>
+      <w:r>
+        <w:rPr>
+          <w:highlight w:val="green"/>
+        </w:rPr>
+        <w:t>df</w:t>
+      </w:r>
+      <w:proofErr w:type="spellEnd"/>
+      <w:r>
+        <w:rPr>
+          <w:highlight w:val="green"/>
+        </w:rPr>
+        <w:t>' with the columns: '</w:t>
+      </w:r>
+      <w:proofErr w:type="spellStart"/>
+      <w:r>
+        <w:rPr>
+          <w:highlight w:val="green"/>
+        </w:rPr>
+        <w:t>trans_date</w:t>
+      </w:r>
+      <w:proofErr w:type="spellEnd"/>
+      <w:r>
+        <w:rPr>
+          <w:highlight w:val="green"/>
+        </w:rPr>
+        <w:t>', 'country', 'state', 'amount'</w:t>
+      </w:r>
+    </w:p>
+    <w:p>
+      <w:pPr>
+        <w:ind w:left="360"/>
+        <w:rPr>
+          <w:highlight w:val="green"/>
+        </w:rPr>
+      </w:pPr>
+    </w:p>
+    <w:p>
+      <w:pPr>
+        <w:ind w:left="360"/>
+        <w:rPr>
+          <w:highlight w:val="green"/>
+        </w:rPr>
+      </w:pPr>
+      <w:r>
+        <w:rPr>
+          <w:highlight w:val="green"/>
+        </w:rPr>
+        <w:t># Ensure the '</w:t>
+      </w:r>
+      <w:proofErr w:type="spellStart"/>
+      <w:r>
+        <w:rPr>
+          <w:highlight w:val="green"/>
+        </w:rPr>
+        <w:t>trans_date</w:t>
+      </w:r>
+      <w:proofErr w:type="spellEnd"/>
+      <w:r>
+        <w:rPr>
+          <w:highlight w:val="green"/>
+        </w:rPr>
+        <w:t xml:space="preserve">' is in </w:t>
+      </w:r>
+      <w:proofErr w:type="spellStart"/>
+      <w:r>
+        <w:rPr>
+          <w:highlight w:val="green"/>
+        </w:rPr>
+        <w:t>datetime</w:t>
+      </w:r>
+      <w:proofErr w:type="spellEnd"/>
+      <w:r>
+        <w:rPr>
+          <w:highlight w:val="green"/>
+        </w:rPr>
+        <w:t xml:space="preserve"> format</w:t>
+      </w:r>
+    </w:p>
+    <w:p>
+      <w:pPr>
+        <w:ind w:left="360"/>
+        <w:rPr>
+          <w:highlight w:val="green"/>
+        </w:rPr>
+      </w:pPr>
+      <w:proofErr w:type="spellStart"/>
+      <w:r>
+        <w:rPr>
+          <w:highlight w:val="green"/>
+        </w:rPr>
+        <w:t>df</w:t>
+      </w:r>
+      <w:proofErr w:type="spellEnd"/>
+      <w:r>
+        <w:rPr>
+          <w:highlight w:val="green"/>
+        </w:rPr>
+        <w:t>['</w:t>
+      </w:r>
+      <w:proofErr w:type="spellStart"/>
+      <w:r>
+        <w:rPr>
+          <w:highlight w:val="green"/>
+        </w:rPr>
+        <w:t>trans_date</w:t>
+      </w:r>
+      <w:proofErr w:type="spellEnd"/>
+      <w:r>
+        <w:rPr>
+          <w:highlight w:val="green"/>
+        </w:rPr>
+        <w:t xml:space="preserve">'] = </w:t>
+      </w:r>
+      <w:proofErr w:type="spellStart"/>
+      <w:r>
+        <w:rPr>
+          <w:highlight w:val="green"/>
+        </w:rPr>
+        <w:t>pd.to_datetime</w:t>
+      </w:r>
+      <w:proofErr w:type="spellEnd"/>
+      <w:r>
+        <w:rPr>
+          <w:highlight w:val="green"/>
+        </w:rPr>
+        <w:t>(</w:t>
+      </w:r>
+      <w:proofErr w:type="spellStart"/>
+      <w:r>
+        <w:rPr>
+          <w:highlight w:val="green"/>
+        </w:rPr>
+        <w:t>df</w:t>
+      </w:r>
+      <w:proofErr w:type="spellEnd"/>
+      <w:r>
+        <w:rPr>
+          <w:highlight w:val="green"/>
+        </w:rPr>
+        <w:t>['</w:t>
+      </w:r>
+      <w:proofErr w:type="spellStart"/>
+      <w:r>
+        <w:rPr>
+          <w:highlight w:val="green"/>
+        </w:rPr>
+        <w:t>trans_date</w:t>
+      </w:r>
+      <w:proofErr w:type="spellEnd"/>
+      <w:r>
+        <w:rPr>
+          <w:highlight w:val="green"/>
+        </w:rPr>
+        <w:t>'])</w:t>
+      </w:r>
+    </w:p>
+    <w:p>
+      <w:pPr>
+        <w:ind w:left="360"/>
+        <w:rPr>
+          <w:highlight w:val="green"/>
+        </w:rPr>
+      </w:pPr>
+    </w:p>
+    <w:p>
+      <w:pPr>
+        <w:ind w:left="360"/>
+        <w:rPr>
+          <w:highlight w:val="green"/>
+        </w:rPr>
+      </w:pPr>
+      <w:r>
+        <w:rPr>
+          <w:highlight w:val="green"/>
+        </w:rPr>
+        <w:t># Extract the month from the '</w:t>
+      </w:r>
+      <w:proofErr w:type="spellStart"/>
+      <w:r>
+        <w:rPr>
+          <w:highlight w:val="green"/>
+        </w:rPr>
+        <w:t>trans_date</w:t>
+      </w:r>
+      <w:proofErr w:type="spellEnd"/>
+      <w:r>
+        <w:rPr>
+          <w:highlight w:val="green"/>
+        </w:rPr>
+        <w:t>'</w:t>
+      </w:r>
+    </w:p>
+    <w:p>
+      <w:pPr>
+        <w:ind w:left="360"/>
+        <w:rPr>
+          <w:highlight w:val="green"/>
+        </w:rPr>
+      </w:pPr>
+      <w:proofErr w:type="spellStart"/>
+      <w:r>
+        <w:rPr>
+          <w:highlight w:val="green"/>
+        </w:rPr>
+        <w:lastRenderedPageBreak/>
+        <w:t>df</w:t>
+      </w:r>
+      <w:proofErr w:type="spellEnd"/>
+      <w:r>
+        <w:rPr>
+          <w:highlight w:val="green"/>
+        </w:rPr>
+        <w:t xml:space="preserve">['month'] = </w:t>
+      </w:r>
+      <w:proofErr w:type="spellStart"/>
+      <w:r>
+        <w:rPr>
+          <w:highlight w:val="green"/>
+        </w:rPr>
+        <w:t>df</w:t>
+      </w:r>
+      <w:proofErr w:type="spellEnd"/>
+      <w:r>
+        <w:rPr>
+          <w:highlight w:val="green"/>
+        </w:rPr>
+        <w:t>['</w:t>
+      </w:r>
+      <w:proofErr w:type="spellStart"/>
+      <w:r>
+        <w:rPr>
+          <w:highlight w:val="green"/>
+        </w:rPr>
+        <w:t>trans_date</w:t>
+      </w:r>
+      <w:proofErr w:type="spellEnd"/>
+      <w:r>
+        <w:rPr>
+          <w:highlight w:val="green"/>
+        </w:rPr>
+        <w:t>'].</w:t>
+      </w:r>
+      <w:proofErr w:type="spellStart"/>
+      <w:proofErr w:type="gramStart"/>
+      <w:r>
+        <w:rPr>
+          <w:highlight w:val="green"/>
+        </w:rPr>
+        <w:t>dt.strftime</w:t>
+      </w:r>
+      <w:proofErr w:type="spellEnd"/>
+      <w:proofErr w:type="gramEnd"/>
+      <w:r>
+        <w:rPr>
+          <w:highlight w:val="green"/>
+        </w:rPr>
+        <w:t>('%Y-%m')</w:t>
+      </w:r>
+    </w:p>
+    <w:p>
+      <w:pPr>
+        <w:ind w:left="360"/>
+        <w:rPr>
+          <w:highlight w:val="green"/>
+        </w:rPr>
+      </w:pPr>
+    </w:p>
+    <w:p>
+      <w:pPr>
+        <w:ind w:left="360"/>
+        <w:rPr>
+          <w:highlight w:val="green"/>
+        </w:rPr>
+      </w:pPr>
+      <w:r>
+        <w:rPr>
+          <w:highlight w:val="green"/>
+        </w:rPr>
+        <w:t># Calculate the required aggregations</w:t>
+      </w:r>
+    </w:p>
+    <w:p>
+      <w:pPr>
+        <w:ind w:left="360"/>
+        <w:rPr>
+          <w:highlight w:val="green"/>
+        </w:rPr>
+      </w:pPr>
+      <w:r>
+        <w:rPr>
+          <w:highlight w:val="green"/>
+        </w:rPr>
+        <w:t xml:space="preserve">result = </w:t>
+      </w:r>
+      <w:proofErr w:type="spellStart"/>
+      <w:proofErr w:type="gramStart"/>
+      <w:r>
+        <w:rPr>
+          <w:highlight w:val="green"/>
+        </w:rPr>
+        <w:t>df.groupby</w:t>
+      </w:r>
+      <w:proofErr w:type="spellEnd"/>
+      <w:proofErr w:type="gramEnd"/>
+      <w:r>
+        <w:rPr>
+          <w:highlight w:val="green"/>
+        </w:rPr>
+        <w:t>(['month', 'country']).</w:t>
+      </w:r>
+      <w:proofErr w:type="spellStart"/>
+      <w:r>
+        <w:rPr>
+          <w:highlight w:val="green"/>
+        </w:rPr>
+        <w:t>agg</w:t>
+      </w:r>
+      <w:proofErr w:type="spellEnd"/>
+      <w:r>
+        <w:rPr>
+          <w:highlight w:val="green"/>
+        </w:rPr>
+        <w:t>(</w:t>
+      </w:r>
+    </w:p>
+    <w:p>
+      <w:pPr>
+        <w:ind w:left="360"/>
+        <w:rPr>
+          <w:highlight w:val="green"/>
+        </w:rPr>
+      </w:pPr>
+      <w:r>
+        <w:rPr>
+          <w:highlight w:val="green"/>
+        </w:rPr>
+        <w:t xml:space="preserve">    </w:t>
+      </w:r>
+      <w:proofErr w:type="spellStart"/>
+      <w:r>
+        <w:rPr>
+          <w:highlight w:val="green"/>
+        </w:rPr>
+        <w:t>trans_count</w:t>
+      </w:r>
+      <w:proofErr w:type="spellEnd"/>
+      <w:proofErr w:type="gramStart"/>
+      <w:r>
+        <w:rPr>
+          <w:highlight w:val="green"/>
+        </w:rPr>
+        <w:t>=(</w:t>
+      </w:r>
+      <w:proofErr w:type="gramEnd"/>
+      <w:r>
+        <w:rPr>
+          <w:highlight w:val="green"/>
+        </w:rPr>
+        <w:t>'</w:t>
+      </w:r>
+      <w:proofErr w:type="spellStart"/>
+      <w:r>
+        <w:rPr>
+          <w:highlight w:val="green"/>
+        </w:rPr>
+        <w:t>trans_date</w:t>
+      </w:r>
+      <w:proofErr w:type="spellEnd"/>
+      <w:r>
+        <w:rPr>
+          <w:highlight w:val="green"/>
+        </w:rPr>
+        <w:t>', 'size'),</w:t>
+      </w:r>
+    </w:p>
+    <w:p>
+      <w:pPr>
+        <w:ind w:left="360"/>
+        <w:rPr>
+          <w:highlight w:val="green"/>
+        </w:rPr>
+      </w:pPr>
+      <w:r>
+        <w:rPr>
+          <w:highlight w:val="green"/>
+        </w:rPr>
+        <w:t xml:space="preserve">    </w:t>
+      </w:r>
+      <w:proofErr w:type="spellStart"/>
+      <w:r>
+        <w:rPr>
+          <w:highlight w:val="green"/>
+        </w:rPr>
+        <w:t>approved_count</w:t>
+      </w:r>
+      <w:proofErr w:type="spellEnd"/>
+      <w:proofErr w:type="gramStart"/>
+      <w:r>
+        <w:rPr>
+          <w:highlight w:val="green"/>
+        </w:rPr>
+        <w:t>=(</w:t>
+      </w:r>
+      <w:proofErr w:type="gramEnd"/>
+      <w:r>
+        <w:rPr>
+          <w:highlight w:val="green"/>
+        </w:rPr>
+        <w:t>'state', lambda x: (x == 'approved').sum()),</w:t>
+      </w:r>
+    </w:p>
+    <w:p>
+      <w:pPr>
+        <w:ind w:left="360"/>
+        <w:rPr>
+          <w:highlight w:val="green"/>
+        </w:rPr>
+      </w:pPr>
+      <w:r>
+        <w:rPr>
+          <w:highlight w:val="green"/>
+        </w:rPr>
+        <w:t xml:space="preserve">    </w:t>
+      </w:r>
+      <w:proofErr w:type="spellStart"/>
+      <w:r>
+        <w:rPr>
+          <w:highlight w:val="green"/>
+        </w:rPr>
+        <w:t>trans_total_amount</w:t>
+      </w:r>
+      <w:proofErr w:type="spellEnd"/>
+      <w:proofErr w:type="gramStart"/>
+      <w:r>
+        <w:rPr>
+          <w:highlight w:val="green"/>
+        </w:rPr>
+        <w:t>=(</w:t>
+      </w:r>
+      <w:proofErr w:type="gramEnd"/>
+      <w:r>
+        <w:rPr>
+          <w:highlight w:val="green"/>
+        </w:rPr>
+        <w:t>'amount', 'sum'),</w:t>
+      </w:r>
+    </w:p>
+    <w:p>
+      <w:pPr>
+        <w:ind w:left="360"/>
+        <w:rPr>
+          <w:highlight w:val="green"/>
+        </w:rPr>
+      </w:pPr>
+      <w:r>
+        <w:rPr>
+          <w:highlight w:val="green"/>
+        </w:rPr>
+        <w:t xml:space="preserve">    </w:t>
+      </w:r>
+      <w:proofErr w:type="spellStart"/>
+      <w:r>
+        <w:rPr>
+          <w:highlight w:val="green"/>
+        </w:rPr>
+        <w:t>approved_total_amount</w:t>
+      </w:r>
+      <w:proofErr w:type="spellEnd"/>
+      <w:proofErr w:type="gramStart"/>
+      <w:r>
+        <w:rPr>
+          <w:highlight w:val="green"/>
+        </w:rPr>
+        <w:t>=(</w:t>
+      </w:r>
+      <w:proofErr w:type="gramEnd"/>
+      <w:r>
+        <w:rPr>
+          <w:highlight w:val="green"/>
+        </w:rPr>
+        <w:t>'amount', lambda x: x[</w:t>
+      </w:r>
+      <w:proofErr w:type="spellStart"/>
+      <w:r>
+        <w:rPr>
+          <w:highlight w:val="green"/>
+        </w:rPr>
+        <w:t>df</w:t>
+      </w:r>
+      <w:proofErr w:type="spellEnd"/>
+      <w:r>
+        <w:rPr>
+          <w:highlight w:val="green"/>
+        </w:rPr>
+        <w:t>['state'] == 'approved'].sum())</w:t>
+      </w:r>
+    </w:p>
+    <w:p>
+      <w:pPr>
+        <w:ind w:left="360"/>
+        <w:rPr>
+          <w:highlight w:val="green"/>
+        </w:rPr>
+      </w:pPr>
+      <w:proofErr w:type="gramStart"/>
+      <w:r>
+        <w:rPr>
+          <w:highlight w:val="green"/>
+        </w:rPr>
+        <w:t>).</w:t>
+      </w:r>
+      <w:proofErr w:type="spellStart"/>
+      <w:r>
+        <w:rPr>
+          <w:highlight w:val="green"/>
+        </w:rPr>
+        <w:t>reset</w:t>
+      </w:r>
+      <w:proofErr w:type="gramEnd"/>
+      <w:r>
+        <w:rPr>
+          <w:highlight w:val="green"/>
+        </w:rPr>
+        <w:t>_index</w:t>
+      </w:r>
+      <w:proofErr w:type="spellEnd"/>
+      <w:r>
+        <w:rPr>
+          <w:highlight w:val="green"/>
+        </w:rPr>
+        <w:t>()</w:t>
+      </w:r>
+    </w:p>
+    <w:p>
+      <w:pPr>
+        <w:ind w:left="360"/>
+        <w:rPr>
+          <w:highlight w:val="green"/>
+        </w:rPr>
+      </w:pPr>
+    </w:p>
+    <w:p>
+      <w:pPr>
+        <w:ind w:left="360"/>
+        <w:rPr>
+          <w:highlight w:val="green"/>
+        </w:rPr>
+      </w:pPr>
+      <w:r>
+        <w:rPr>
+          <w:highlight w:val="green"/>
+        </w:rPr>
+        <w:t># If you want to ensure zero is used for missing amounts</w:t>
+      </w:r>
+    </w:p>
+    <w:p>
+      <w:pPr>
+        <w:ind w:left="360"/>
+        <w:rPr>
+          <w:highlight w:val="green"/>
+        </w:rPr>
+      </w:pPr>
+      <w:r>
+        <w:rPr>
+          <w:highlight w:val="green"/>
+        </w:rPr>
+        <w:t>result['</w:t>
+      </w:r>
+      <w:proofErr w:type="spellStart"/>
+      <w:r>
+        <w:rPr>
+          <w:highlight w:val="green"/>
+        </w:rPr>
+        <w:t>trans_total_amount</w:t>
+      </w:r>
+      <w:proofErr w:type="spellEnd"/>
+      <w:r>
+        <w:rPr>
+          <w:highlight w:val="green"/>
+        </w:rPr>
+        <w:t>'] = result['</w:t>
+      </w:r>
+      <w:proofErr w:type="spellStart"/>
+      <w:r>
+        <w:rPr>
+          <w:highlight w:val="green"/>
+        </w:rPr>
+        <w:t>trans_total_amount</w:t>
+      </w:r>
+      <w:proofErr w:type="spellEnd"/>
+      <w:r>
+        <w:rPr>
+          <w:highlight w:val="green"/>
+        </w:rPr>
+        <w:t>'</w:t>
+      </w:r>
+      <w:proofErr w:type="gramStart"/>
+      <w:r>
+        <w:rPr>
+          <w:highlight w:val="green"/>
+        </w:rPr>
+        <w:t>].</w:t>
+      </w:r>
+      <w:proofErr w:type="spellStart"/>
+      <w:r>
+        <w:rPr>
+          <w:highlight w:val="green"/>
+        </w:rPr>
+        <w:t>fillna</w:t>
+      </w:r>
+      <w:proofErr w:type="spellEnd"/>
+      <w:proofErr w:type="gramEnd"/>
+      <w:r>
+        <w:rPr>
+          <w:highlight w:val="green"/>
+        </w:rPr>
+        <w:t>(0)</w:t>
+      </w:r>
+    </w:p>
+    <w:p>
+      <w:pPr>
+        <w:ind w:left="360"/>
+        <w:rPr>
+          <w:highlight w:val="green"/>
+        </w:rPr>
+      </w:pPr>
+      <w:r>
+        <w:rPr>
+          <w:highlight w:val="green"/>
+        </w:rPr>
+        <w:t>result['</w:t>
+      </w:r>
+      <w:proofErr w:type="spellStart"/>
+      <w:r>
+        <w:rPr>
+          <w:highlight w:val="green"/>
+        </w:rPr>
+        <w:t>approved_total_amount</w:t>
+      </w:r>
+      <w:proofErr w:type="spellEnd"/>
+      <w:r>
+        <w:rPr>
+          <w:highlight w:val="green"/>
+        </w:rPr>
+        <w:t>'] = result['</w:t>
+      </w:r>
+      <w:proofErr w:type="spellStart"/>
+      <w:r>
+        <w:rPr>
+          <w:highlight w:val="green"/>
+        </w:rPr>
+        <w:t>approved_total_amount</w:t>
+      </w:r>
+      <w:proofErr w:type="spellEnd"/>
+      <w:r>
+        <w:rPr>
+          <w:highlight w:val="green"/>
+        </w:rPr>
+        <w:t>'</w:t>
+      </w:r>
+      <w:proofErr w:type="gramStart"/>
+      <w:r>
+        <w:rPr>
+          <w:highlight w:val="green"/>
+        </w:rPr>
+        <w:t>].</w:t>
+      </w:r>
+      <w:proofErr w:type="spellStart"/>
+      <w:r>
+        <w:rPr>
+          <w:highlight w:val="green"/>
+        </w:rPr>
+        <w:t>fillna</w:t>
+      </w:r>
+      <w:proofErr w:type="spellEnd"/>
+      <w:proofErr w:type="gramEnd"/>
+      <w:r>
+        <w:rPr>
+          <w:highlight w:val="green"/>
+        </w:rPr>
+        <w:t>(0)</w:t>
+      </w:r>
+    </w:p>
+    <w:p>
+      <w:pPr>
+        <w:ind w:left="360"/>
+        <w:rPr>
+          <w:highlight w:val="green"/>
+        </w:rPr>
+      </w:pPr>
+    </w:p>
+    <w:p>
+      <w:pPr>
+        <w:ind w:left="360"/>
+      </w:pPr>
+      <w:r>
+        <w:rPr>
+          <w:highlight w:val="green"/>
+        </w:rPr>
+        <w:t>print(result)</w:t>
+      </w:r>
+    </w:p>
+    <w:p/>
     <w:sectPr>
       <w:pgSz w:w="11906" w:h="16838"/>
       <w:pgMar w:top="1440" w:right="1440" w:bottom="1440" w:left="1440" w:header="708" w:footer="708" w:gutter="0"/>

</xml_diff>